<commit_message>
Updated use cases and draft of report file
With UML diagrams
</commit_message>
<xml_diff>
--- a/Module 4 Deliverables/State Transition Diagrams/CS633_Zac3_Module_4_Use_Cases.docx
+++ b/Module 4 Deliverables/State Transition Diagrams/CS633_Zac3_Module_4_Use_Cases.docx
@@ -10,6 +10,7 @@
           <w:docPartUnique/>
         </w:docPartObj>
       </w:sdtPr>
+      <w:sdtEndPr/>
       <w:sdtContent>
         <w:p>
           <w:pPr>
@@ -129,13 +130,7 @@
                                     <w:pStyle w:val="NoSpacing"/>
                                   </w:pPr>
                                   <w:r>
-                                    <w:t>Group 3</w:t>
-                                  </w:r>
-                                  <w:r>
-                                    <w:t xml:space="preserve"> - </w:t>
-                                  </w:r>
-                                  <w:r>
-                                    <w:t>Zac Fermanis</w:t>
+                                    <w:t>Group 3 - Zac Fermanis</w:t>
                                   </w:r>
                                 </w:p>
                                 <w:p>
@@ -161,6 +156,7 @@
                                       <w:dataBinding w:prefixMappings="xmlns:ns0='http://schemas.openxmlformats.org/officeDocument/2006/extended-properties' " w:xpath="/ns0:Properties[1]/ns0:Company[1]" w:storeItemID="{6668398D-A668-4E3E-A5EB-62B293D839F1}"/>
                                       <w:text/>
                                     </w:sdtPr>
+                                    <w:sdtEndPr/>
                                     <w:sdtContent>
                                       <w:r>
                                         <w:rPr>
@@ -258,6 +254,7 @@
                                     <w:dataBinding w:prefixMappings="xmlns:ns0='http://purl.org/dc/elements/1.1/' xmlns:ns1='http://schemas.openxmlformats.org/package/2006/metadata/core-properties' " w:xpath="/ns1:coreProperties[1]/ns0:title[1]" w:storeItemID="{6C3C8BC8-F283-45AE-878A-BAB7291924A1}"/>
                                     <w:text/>
                                   </w:sdtPr>
+                                  <w:sdtEndPr/>
                                   <w:sdtContent>
                                     <w:p>
                                       <w:pPr>
@@ -6790,16 +6787,7 @@
                 <w:sz w:val="20"/>
                 <w:szCs w:val="20"/>
               </w:rPr>
-              <w:t xml:space="preserve">The actor </w:t>
-            </w:r>
-            <w:r>
-              <w:rPr>
-                <w:rFonts w:cstheme="minorHAnsi"/>
-                <w:color w:val="000000"/>
-                <w:sz w:val="20"/>
-                <w:szCs w:val="20"/>
-              </w:rPr>
-              <w:t>clicks Enter</w:t>
+              <w:t>The actor clicks Enter</w:t>
             </w:r>
           </w:p>
         </w:tc>
@@ -6851,16 +6839,7 @@
                 <w:sz w:val="20"/>
                 <w:szCs w:val="20"/>
               </w:rPr>
-              <w:t>System authenticates user a</w:t>
-            </w:r>
-            <w:r>
-              <w:rPr>
-                <w:rFonts w:cstheme="minorHAnsi"/>
-                <w:color w:val="000000"/>
-                <w:sz w:val="20"/>
-                <w:szCs w:val="20"/>
-              </w:rPr>
-              <w:t>nd displays homepage</w:t>
+              <w:t>System authenticates user and displays homepage</w:t>
             </w:r>
           </w:p>
         </w:tc>
@@ -8646,25 +8625,7 @@
                 <w:sz w:val="20"/>
                 <w:szCs w:val="20"/>
               </w:rPr>
-              <w:t>System authenticates user</w:t>
-            </w:r>
-            <w:r>
-              <w:rPr>
-                <w:rFonts w:cstheme="minorHAnsi"/>
-                <w:color w:val="000000"/>
-                <w:sz w:val="20"/>
-                <w:szCs w:val="20"/>
-              </w:rPr>
-              <w:t xml:space="preserve"> a</w:t>
-            </w:r>
-            <w:r>
-              <w:rPr>
-                <w:rFonts w:cstheme="minorHAnsi"/>
-                <w:color w:val="000000"/>
-                <w:sz w:val="20"/>
-                <w:szCs w:val="20"/>
-              </w:rPr>
-              <w:t>nd displays homepage</w:t>
+              <w:t>System authenticates user and displays homepage</w:t>
             </w:r>
           </w:p>
         </w:tc>
@@ -8916,8 +8877,6 @@
               </w:rPr>
               <w:t>10.</w:t>
             </w:r>
-            <w:bookmarkStart w:id="0" w:name="_GoBack"/>
-            <w:bookmarkEnd w:id="0"/>
           </w:p>
         </w:tc>
         <w:tc>
@@ -9229,6 +9188,217 @@
       <w:pPr>
         <w:spacing w:after="0" w:line="240" w:lineRule="auto"/>
       </w:pPr>
+      <w:r>
+        <w:br w:type="page"/>
+      </w:r>
+    </w:p>
+    <w:p>
+      <w:pPr>
+        <w:spacing w:after="0" w:line="240" w:lineRule="auto"/>
+      </w:pPr>
+      <w:bookmarkStart w:id="0" w:name="_GoBack"/>
+      <w:r>
+        <w:rPr>
+          <w:noProof/>
+        </w:rPr>
+        <w:lastRenderedPageBreak/>
+        <w:drawing>
+          <wp:inline distT="0" distB="0" distL="0" distR="0">
+            <wp:extent cx="4737100" cy="4114800"/>
+            <wp:effectExtent l="0" t="0" r="0" b="0"/>
+            <wp:docPr id="1" name="Picture 1"/>
+            <wp:cNvGraphicFramePr>
+              <a:graphicFrameLocks xmlns:a="http://schemas.openxmlformats.org/drawingml/2006/main" noChangeAspect="1"/>
+            </wp:cNvGraphicFramePr>
+            <a:graphic xmlns:a="http://schemas.openxmlformats.org/drawingml/2006/main">
+              <a:graphicData uri="http://schemas.openxmlformats.org/drawingml/2006/picture">
+                <pic:pic xmlns:pic="http://schemas.openxmlformats.org/drawingml/2006/picture">
+                  <pic:nvPicPr>
+                    <pic:cNvPr id="1" name="Login and Registration.png"/>
+                    <pic:cNvPicPr/>
+                  </pic:nvPicPr>
+                  <pic:blipFill>
+                    <a:blip r:embed="rId9">
+                      <a:extLst>
+                        <a:ext uri="{28A0092B-C50C-407E-A947-70E740481C1C}">
+                          <a14:useLocalDpi xmlns:a14="http://schemas.microsoft.com/office/drawing/2010/main" val="0"/>
+                        </a:ext>
+                      </a:extLst>
+                    </a:blip>
+                    <a:stretch>
+                      <a:fillRect/>
+                    </a:stretch>
+                  </pic:blipFill>
+                  <pic:spPr>
+                    <a:xfrm>
+                      <a:off x="0" y="0"/>
+                      <a:ext cx="4737100" cy="4114800"/>
+                    </a:xfrm>
+                    <a:prstGeom prst="rect">
+                      <a:avLst/>
+                    </a:prstGeom>
+                  </pic:spPr>
+                </pic:pic>
+              </a:graphicData>
+            </a:graphic>
+          </wp:inline>
+        </w:drawing>
+      </w:r>
+      <w:bookmarkEnd w:id="0"/>
+    </w:p>
+    <w:p>
+      <w:pPr>
+        <w:spacing w:after="0" w:line="240" w:lineRule="auto"/>
+      </w:pPr>
+      <w:r>
+        <w:rPr>
+          <w:noProof/>
+        </w:rPr>
+        <w:drawing>
+          <wp:inline distT="0" distB="0" distL="0" distR="0">
+            <wp:extent cx="4737100" cy="3937000"/>
+            <wp:effectExtent l="0" t="0" r="0" b="0"/>
+            <wp:docPr id="2" name="Picture 2"/>
+            <wp:cNvGraphicFramePr>
+              <a:graphicFrameLocks xmlns:a="http://schemas.openxmlformats.org/drawingml/2006/main" noChangeAspect="1"/>
+            </wp:cNvGraphicFramePr>
+            <a:graphic xmlns:a="http://schemas.openxmlformats.org/drawingml/2006/main">
+              <a:graphicData uri="http://schemas.openxmlformats.org/drawingml/2006/picture">
+                <pic:pic xmlns:pic="http://schemas.openxmlformats.org/drawingml/2006/picture">
+                  <pic:nvPicPr>
+                    <pic:cNvPr id="2" name="EnterBodyMeasurements.png"/>
+                    <pic:cNvPicPr/>
+                  </pic:nvPicPr>
+                  <pic:blipFill>
+                    <a:blip r:embed="rId10">
+                      <a:extLst>
+                        <a:ext uri="{28A0092B-C50C-407E-A947-70E740481C1C}">
+                          <a14:useLocalDpi xmlns:a14="http://schemas.microsoft.com/office/drawing/2010/main" val="0"/>
+                        </a:ext>
+                      </a:extLst>
+                    </a:blip>
+                    <a:stretch>
+                      <a:fillRect/>
+                    </a:stretch>
+                  </pic:blipFill>
+                  <pic:spPr>
+                    <a:xfrm>
+                      <a:off x="0" y="0"/>
+                      <a:ext cx="4737100" cy="3937000"/>
+                    </a:xfrm>
+                    <a:prstGeom prst="rect">
+                      <a:avLst/>
+                    </a:prstGeom>
+                  </pic:spPr>
+                </pic:pic>
+              </a:graphicData>
+            </a:graphic>
+          </wp:inline>
+        </w:drawing>
+      </w:r>
+    </w:p>
+    <w:p>
+      <w:pPr>
+        <w:spacing w:after="0" w:line="240" w:lineRule="auto"/>
+      </w:pPr>
+      <w:r>
+        <w:rPr>
+          <w:noProof/>
+        </w:rPr>
+        <w:lastRenderedPageBreak/>
+        <w:drawing>
+          <wp:inline distT="0" distB="0" distL="0" distR="0">
+            <wp:extent cx="5537200" cy="4025900"/>
+            <wp:effectExtent l="0" t="0" r="0" b="0"/>
+            <wp:docPr id="3" name="Picture 3"/>
+            <wp:cNvGraphicFramePr>
+              <a:graphicFrameLocks xmlns:a="http://schemas.openxmlformats.org/drawingml/2006/main" noChangeAspect="1"/>
+            </wp:cNvGraphicFramePr>
+            <a:graphic xmlns:a="http://schemas.openxmlformats.org/drawingml/2006/main">
+              <a:graphicData uri="http://schemas.openxmlformats.org/drawingml/2006/picture">
+                <pic:pic xmlns:pic="http://schemas.openxmlformats.org/drawingml/2006/picture">
+                  <pic:nvPicPr>
+                    <pic:cNvPr id="3" name="Design a workout plan.png"/>
+                    <pic:cNvPicPr/>
+                  </pic:nvPicPr>
+                  <pic:blipFill>
+                    <a:blip r:embed="rId11">
+                      <a:extLst>
+                        <a:ext uri="{28A0092B-C50C-407E-A947-70E740481C1C}">
+                          <a14:useLocalDpi xmlns:a14="http://schemas.microsoft.com/office/drawing/2010/main" val="0"/>
+                        </a:ext>
+                      </a:extLst>
+                    </a:blip>
+                    <a:stretch>
+                      <a:fillRect/>
+                    </a:stretch>
+                  </pic:blipFill>
+                  <pic:spPr>
+                    <a:xfrm>
+                      <a:off x="0" y="0"/>
+                      <a:ext cx="5537200" cy="4025900"/>
+                    </a:xfrm>
+                    <a:prstGeom prst="rect">
+                      <a:avLst/>
+                    </a:prstGeom>
+                  </pic:spPr>
+                </pic:pic>
+              </a:graphicData>
+            </a:graphic>
+          </wp:inline>
+        </w:drawing>
+      </w:r>
+    </w:p>
+    <w:p>
+      <w:pPr>
+        <w:spacing w:after="0" w:line="240" w:lineRule="auto"/>
+      </w:pPr>
+      <w:r>
+        <w:rPr>
+          <w:noProof/>
+        </w:rPr>
+        <w:drawing>
+          <wp:inline distT="0" distB="0" distL="0" distR="0">
+            <wp:extent cx="5003800" cy="4203700"/>
+            <wp:effectExtent l="0" t="0" r="0" b="0"/>
+            <wp:docPr id="4" name="Picture 4"/>
+            <wp:cNvGraphicFramePr>
+              <a:graphicFrameLocks xmlns:a="http://schemas.openxmlformats.org/drawingml/2006/main" noChangeAspect="1"/>
+            </wp:cNvGraphicFramePr>
+            <a:graphic xmlns:a="http://schemas.openxmlformats.org/drawingml/2006/main">
+              <a:graphicData uri="http://schemas.openxmlformats.org/drawingml/2006/picture">
+                <pic:pic xmlns:pic="http://schemas.openxmlformats.org/drawingml/2006/picture">
+                  <pic:nvPicPr>
+                    <pic:cNvPr id="4" name="RecordFoodIntake.png"/>
+                    <pic:cNvPicPr/>
+                  </pic:nvPicPr>
+                  <pic:blipFill>
+                    <a:blip r:embed="rId12">
+                      <a:extLst>
+                        <a:ext uri="{28A0092B-C50C-407E-A947-70E740481C1C}">
+                          <a14:useLocalDpi xmlns:a14="http://schemas.microsoft.com/office/drawing/2010/main" val="0"/>
+                        </a:ext>
+                      </a:extLst>
+                    </a:blip>
+                    <a:stretch>
+                      <a:fillRect/>
+                    </a:stretch>
+                  </pic:blipFill>
+                  <pic:spPr>
+                    <a:xfrm>
+                      <a:off x="0" y="0"/>
+                      <a:ext cx="5003800" cy="4203700"/>
+                    </a:xfrm>
+                    <a:prstGeom prst="rect">
+                      <a:avLst/>
+                    </a:prstGeom>
+                  </pic:spPr>
+                </pic:pic>
+              </a:graphicData>
+            </a:graphic>
+          </wp:inline>
+        </w:drawing>
+      </w:r>
     </w:p>
     <w:sectPr>
       <w:pgSz w:w="12240" w:h="15840" w:code="1"/>
@@ -9791,6 +9961,7 @@
   <w:style w:type="character" w:default="1" w:styleId="DefaultParagraphFont">
     <w:name w:val="Default Paragraph Font"/>
     <w:uiPriority w:val="1"/>
+    <w:semiHidden/>
     <w:unhideWhenUsed/>
   </w:style>
   <w:style w:type="table" w:default="1" w:styleId="TableNormal">
@@ -9893,6 +10064,7 @@
   </w:style>
   <w:style w:type="character" w:customStyle="1" w:styleId="NoSpacingChar">
     <w:name w:val="No Spacing Char"/>
+    <w:aliases w:val="No Indent Char"/>
     <w:basedOn w:val="DefaultParagraphFont"/>
     <w:link w:val="NoSpacing"/>
     <w:uiPriority w:val="1"/>

</xml_diff>